<commit_message>
V1.2 Updating the design according to new customer rules
</commit_message>
<xml_diff>
--- a/LH_ARCHITECTURE/LH_ARCH_PUBLISHARTICLE.docx
+++ b/LH_ARCHITECTURE/LH_ARCH_PUBLISHARTICLE.docx
@@ -4,169 +4,80 @@
   <w:body>
     <w:p>
       <w:pPr>
-        <w:rPr>
-          <w:sz w:val="36"/>
-          <w:szCs w:val="36"/>
-        </w:rPr>
-      </w:pPr>
-      <w:r>
-        <w:rPr>
-          <w:sz w:val="48"/>
-          <w:szCs w:val="48"/>
-        </w:rPr>
-        <w:t>PUBLISHARTICLE</w:t>
-      </w:r>
-      <w:r>
-        <w:rPr>
-          <w:sz w:val="48"/>
-          <w:szCs w:val="48"/>
-        </w:rPr>
-        <w:br/>
-      </w:r>
-      <w:r>
-        <w:rPr>
-          <w:sz w:val="36"/>
-          <w:szCs w:val="36"/>
-        </w:rPr>
-        <w:t>LOW LEVEL DESIGN USING FLOW CHARTS</w:t>
-      </w:r>
-    </w:p>
-    <w:p>
-      <w:pPr>
-        <w:rPr>
-          <w:sz w:val="36"/>
-          <w:szCs w:val="36"/>
-        </w:rPr>
-      </w:pPr>
+        <w:jc w:val="center"/>
+        <w:rPr>
+          <w:b/>
+          <w:bCs/>
+          <w:sz w:val="40"/>
+          <w:szCs w:val="40"/>
+          <w:u w:val="single"/>
+        </w:rPr>
+      </w:pPr>
+      <w:r>
+        <w:rPr>
+          <w:b/>
+          <w:bCs/>
+          <w:sz w:val="40"/>
+          <w:szCs w:val="40"/>
+          <w:u w:val="single"/>
+        </w:rPr>
+        <w:t>PUBLISH ARTICLE</w:t>
+      </w:r>
+    </w:p>
+    <w:p>
+      <w:pPr>
+        <w:rPr>
+          <w:sz w:val="40"/>
+          <w:szCs w:val="40"/>
+        </w:rPr>
+      </w:pPr>
+      <w:r>
+        <w:rPr>
+          <w:sz w:val="40"/>
+          <w:szCs w:val="40"/>
+        </w:rPr>
+        <w:t>Class diagram</w:t>
+      </w:r>
+    </w:p>
+    <w:p>
+      <w:pPr>
+        <w:rPr>
+          <w:sz w:val="36"/>
+          <w:szCs w:val="36"/>
+        </w:rPr>
+      </w:pPr>
+      <w:r>
+        <w:rPr>
+          <w:sz w:val="36"/>
+          <w:szCs w:val="36"/>
+        </w:rPr>
+        <w:t>ID</w:t>
+      </w:r>
+      <w:proofErr w:type="gramStart"/>
+      <w:r>
+        <w:rPr>
+          <w:sz w:val="36"/>
+          <w:szCs w:val="36"/>
+        </w:rPr>
+        <w:t>:LH</w:t>
+      </w:r>
+      <w:proofErr w:type="gramEnd"/>
+      <w:r>
+        <w:rPr>
+          <w:sz w:val="36"/>
+          <w:szCs w:val="36"/>
+        </w:rPr>
+        <w:t>-ARCH-PUBLISHARTICLE-CD</w:t>
+      </w:r>
       <w:r>
         <w:rPr>
           <w:noProof/>
         </w:rPr>
         <w:drawing>
-          <wp:inline distT="0" distB="0" distL="0" distR="0" wp14:anchorId="400311D0" wp14:editId="37D32AD5">
-            <wp:extent cx="4886325" cy="4238625"/>
-            <wp:effectExtent l="0" t="0" r="9525" b="9525"/>
+          <wp:inline distT="0" distB="0" distL="0" distR="0" wp14:anchorId="4DE5F42F" wp14:editId="09D591AF">
+            <wp:extent cx="5624232" cy="5000625"/>
+            <wp:effectExtent l="0" t="0" r="0" b="0"/>
             <wp:docPr id="1" name="Picture 1"/>
-            <wp:cNvGraphicFramePr>
-              <a:graphicFrameLocks xmlns:a="http://schemas.openxmlformats.org/drawingml/2006/main" noChangeAspect="1"/>
-            </wp:cNvGraphicFramePr>
-            <a:graphic xmlns:a="http://schemas.openxmlformats.org/drawingml/2006/main">
-              <a:graphicData uri="http://schemas.openxmlformats.org/drawingml/2006/picture">
-                <pic:pic xmlns:pic="http://schemas.openxmlformats.org/drawingml/2006/picture">
-                  <pic:nvPicPr>
-                    <pic:cNvPr id="0" name=""/>
-                    <pic:cNvPicPr/>
-                  </pic:nvPicPr>
-                  <pic:blipFill>
-                    <a:blip r:embed="rId5"/>
-                    <a:stretch>
-                      <a:fillRect/>
-                    </a:stretch>
-                  </pic:blipFill>
-                  <pic:spPr>
-                    <a:xfrm>
-                      <a:off x="0" y="0"/>
-                      <a:ext cx="4886325" cy="4238625"/>
-                    </a:xfrm>
-                    <a:prstGeom prst="rect">
-                      <a:avLst/>
-                    </a:prstGeom>
-                  </pic:spPr>
-                </pic:pic>
-              </a:graphicData>
-            </a:graphic>
-          </wp:inline>
-        </w:drawing>
-      </w:r>
-    </w:p>
-    <w:p>
-      <w:pPr>
-        <w:rPr>
-          <w:sz w:val="36"/>
-          <w:szCs w:val="36"/>
-        </w:rPr>
-      </w:pPr>
-      <w:r>
-        <w:rPr>
-          <w:sz w:val="36"/>
-          <w:szCs w:val="36"/>
-        </w:rPr>
-        <w:lastRenderedPageBreak/>
-        <w:t>CLASS DIAGRAM</w:t>
-      </w:r>
-      <w:r>
-        <w:rPr>
-          <w:sz w:val="36"/>
-          <w:szCs w:val="36"/>
-        </w:rPr>
-        <w:br/>
-      </w:r>
-      <w:r>
-        <w:rPr>
-          <w:noProof/>
-        </w:rPr>
-        <w:drawing>
-          <wp:inline distT="0" distB="0" distL="0" distR="0" wp14:anchorId="4FFFC82C" wp14:editId="341C72B4">
-            <wp:extent cx="3800475" cy="4943475"/>
-            <wp:effectExtent l="0" t="0" r="9525" b="9525"/>
-            <wp:docPr id="2" name="Picture 2"/>
-            <wp:cNvGraphicFramePr>
-              <a:graphicFrameLocks xmlns:a="http://schemas.openxmlformats.org/drawingml/2006/main" noChangeAspect="1"/>
-            </wp:cNvGraphicFramePr>
-            <a:graphic xmlns:a="http://schemas.openxmlformats.org/drawingml/2006/main">
-              <a:graphicData uri="http://schemas.openxmlformats.org/drawingml/2006/picture">
-                <pic:pic xmlns:pic="http://schemas.openxmlformats.org/drawingml/2006/picture">
-                  <pic:nvPicPr>
-                    <pic:cNvPr id="0" name=""/>
-                    <pic:cNvPicPr/>
-                  </pic:nvPicPr>
-                  <pic:blipFill>
-                    <a:blip r:embed="rId6"/>
-                    <a:stretch>
-                      <a:fillRect/>
-                    </a:stretch>
-                  </pic:blipFill>
-                  <pic:spPr>
-                    <a:xfrm>
-                      <a:off x="0" y="0"/>
-                      <a:ext cx="3800475" cy="4943475"/>
-                    </a:xfrm>
-                    <a:prstGeom prst="rect">
-                      <a:avLst/>
-                    </a:prstGeom>
-                  </pic:spPr>
-                </pic:pic>
-              </a:graphicData>
-            </a:graphic>
-          </wp:inline>
-        </w:drawing>
-      </w:r>
-      <w:r>
-        <w:rPr>
-          <w:sz w:val="36"/>
-          <w:szCs w:val="36"/>
-        </w:rPr>
-        <w:br/>
-        <w:t>HIGH LEVEL DIAGRAM (sequence)</w:t>
-      </w:r>
-    </w:p>
-    <w:p>
-      <w:pPr>
-        <w:rPr>
-          <w:sz w:val="36"/>
-          <w:szCs w:val="36"/>
-        </w:rPr>
-      </w:pPr>
-      <w:r>
-        <w:rPr>
-          <w:noProof/>
-        </w:rPr>
-        <w:lastRenderedPageBreak/>
-        <w:drawing>
-          <wp:inline distT="0" distB="0" distL="0" distR="0" wp14:anchorId="1E331418" wp14:editId="35E73D2A">
-            <wp:extent cx="5943600" cy="2757805"/>
-            <wp:effectExtent l="0" t="0" r="0" b="4445"/>
-            <wp:docPr id="3" name="Picture 3"/>
             <wp:cNvGraphicFramePr>
               <a:graphicFrameLocks xmlns:a="http://schemas.openxmlformats.org/drawingml/2006/main" noChangeAspect="1"/>
             </wp:cNvGraphicFramePr>
@@ -186,7 +97,7 @@
                   <pic:spPr>
                     <a:xfrm>
                       <a:off x="0" y="0"/>
-                      <a:ext cx="5943600" cy="2757805"/>
+                      <a:ext cx="5624232" cy="5000625"/>
                     </a:xfrm>
                     <a:prstGeom prst="rect">
                       <a:avLst/>
@@ -198,17 +109,648 @@
           </wp:inline>
         </w:drawing>
       </w:r>
+    </w:p>
+    <w:p>
+      <w:pPr>
+        <w:rPr>
+          <w:sz w:val="36"/>
+          <w:szCs w:val="36"/>
+        </w:rPr>
+      </w:pPr>
+    </w:p>
+    <w:p>
+      <w:pPr>
+        <w:rPr>
+          <w:sz w:val="36"/>
+          <w:szCs w:val="36"/>
+        </w:rPr>
+      </w:pPr>
+    </w:p>
+    <w:p>
+      <w:pPr>
+        <w:rPr>
+          <w:sz w:val="36"/>
+          <w:szCs w:val="36"/>
+        </w:rPr>
+      </w:pPr>
+    </w:p>
+    <w:p>
+      <w:pPr>
+        <w:rPr>
+          <w:sz w:val="36"/>
+          <w:szCs w:val="36"/>
+        </w:rPr>
+      </w:pPr>
+    </w:p>
+    <w:p>
+      <w:pPr>
+        <w:rPr>
+          <w:sz w:val="36"/>
+          <w:szCs w:val="36"/>
+          <w:u w:val="single"/>
+        </w:rPr>
+      </w:pPr>
+      <w:r>
+        <w:rPr>
+          <w:sz w:val="36"/>
+          <w:szCs w:val="36"/>
+        </w:rPr>
+        <w:t xml:space="preserve">Low level diagram </w:t>
+      </w:r>
+      <w:r>
+        <w:rPr>
+          <w:sz w:val="36"/>
+          <w:szCs w:val="36"/>
+        </w:rPr>
+        <w:br/>
+      </w:r>
+      <w:r>
+        <w:rPr>
+          <w:sz w:val="36"/>
+          <w:szCs w:val="36"/>
+          <w:u w:val="single"/>
+        </w:rPr>
+        <w:t>ID</w:t>
+      </w:r>
+      <w:proofErr w:type="gramStart"/>
+      <w:r>
+        <w:rPr>
+          <w:sz w:val="36"/>
+          <w:szCs w:val="36"/>
+          <w:u w:val="single"/>
+        </w:rPr>
+        <w:t>:LH</w:t>
+      </w:r>
+      <w:proofErr w:type="gramEnd"/>
+      <w:r>
+        <w:rPr>
+          <w:sz w:val="36"/>
+          <w:szCs w:val="36"/>
+          <w:u w:val="single"/>
+        </w:rPr>
+        <w:t>-ARCH-PUBLISHARTICLE-LLD</w:t>
+      </w:r>
+    </w:p>
+    <w:p>
+      <w:pPr>
+        <w:rPr>
+          <w:b/>
+          <w:bCs/>
+          <w:sz w:val="36"/>
+          <w:szCs w:val="36"/>
+          <w:u w:val="single"/>
+        </w:rPr>
+      </w:pPr>
+      <w:proofErr w:type="spellStart"/>
+      <w:proofErr w:type="gramStart"/>
+      <w:r>
+        <w:rPr>
+          <w:b/>
+          <w:bCs/>
+          <w:sz w:val="36"/>
+          <w:szCs w:val="36"/>
+          <w:u w:val="single"/>
+        </w:rPr>
+        <w:t>checkTitleAndBody</w:t>
+      </w:r>
+      <w:proofErr w:type="spellEnd"/>
+      <w:r>
+        <w:rPr>
+          <w:b/>
+          <w:bCs/>
+          <w:sz w:val="36"/>
+          <w:szCs w:val="36"/>
+          <w:u w:val="single"/>
+        </w:rPr>
+        <w:t>()</w:t>
+      </w:r>
+      <w:proofErr w:type="gramEnd"/>
+    </w:p>
+    <w:p>
+      <w:pPr>
+        <w:rPr>
+          <w:sz w:val="36"/>
+          <w:szCs w:val="36"/>
+        </w:rPr>
+      </w:pPr>
+      <w:r>
+        <w:rPr>
+          <w:noProof/>
+        </w:rPr>
+        <w:t xml:space="preserve"> </w:t>
+      </w:r>
+      <w:r>
+        <w:rPr>
+          <w:noProof/>
+        </w:rPr>
+        <w:drawing>
+          <wp:inline distT="0" distB="0" distL="0" distR="0" wp14:anchorId="6BF9C819" wp14:editId="687E4EA1">
+            <wp:extent cx="5943600" cy="3622040"/>
+            <wp:effectExtent l="0" t="0" r="0" b="0"/>
+            <wp:docPr id="2" name="Picture 2"/>
+            <wp:cNvGraphicFramePr>
+              <a:graphicFrameLocks xmlns:a="http://schemas.openxmlformats.org/drawingml/2006/main" noChangeAspect="1"/>
+            </wp:cNvGraphicFramePr>
+            <a:graphic xmlns:a="http://schemas.openxmlformats.org/drawingml/2006/main">
+              <a:graphicData uri="http://schemas.openxmlformats.org/drawingml/2006/picture">
+                <pic:pic xmlns:pic="http://schemas.openxmlformats.org/drawingml/2006/picture">
+                  <pic:nvPicPr>
+                    <pic:cNvPr id="0" name=""/>
+                    <pic:cNvPicPr/>
+                  </pic:nvPicPr>
+                  <pic:blipFill>
+                    <a:blip r:embed="rId8"/>
+                    <a:stretch>
+                      <a:fillRect/>
+                    </a:stretch>
+                  </pic:blipFill>
+                  <pic:spPr>
+                    <a:xfrm>
+                      <a:off x="0" y="0"/>
+                      <a:ext cx="5943600" cy="3622040"/>
+                    </a:xfrm>
+                    <a:prstGeom prst="rect">
+                      <a:avLst/>
+                    </a:prstGeom>
+                  </pic:spPr>
+                </pic:pic>
+              </a:graphicData>
+            </a:graphic>
+          </wp:inline>
+        </w:drawing>
+      </w:r>
+    </w:p>
+    <w:p>
+      <w:pPr>
+        <w:rPr>
+          <w:noProof/>
+          <w:sz w:val="32"/>
+          <w:szCs w:val="32"/>
+        </w:rPr>
+      </w:pPr>
+      <w:r>
+        <w:rPr>
+          <w:noProof/>
+          <w:sz w:val="32"/>
+          <w:szCs w:val="32"/>
+        </w:rPr>
+        <w:t xml:space="preserve"> </w:t>
+      </w:r>
+    </w:p>
+    <w:p>
+      <w:pPr>
+        <w:rPr>
+          <w:b/>
+          <w:bCs/>
+          <w:noProof/>
+          <w:sz w:val="32"/>
+          <w:szCs w:val="32"/>
+          <w:u w:val="single"/>
+        </w:rPr>
+      </w:pPr>
+      <w:r>
+        <w:rPr>
+          <w:b/>
+          <w:bCs/>
+          <w:noProof/>
+          <w:sz w:val="32"/>
+          <w:szCs w:val="32"/>
+          <w:u w:val="single"/>
+        </w:rPr>
+        <w:lastRenderedPageBreak/>
+        <w:t>Publish()</w:t>
+      </w:r>
+    </w:p>
+    <w:p>
+      <w:pPr>
+        <w:rPr>
+          <w:noProof/>
+          <w:sz w:val="32"/>
+          <w:szCs w:val="32"/>
+        </w:rPr>
+      </w:pPr>
+      <w:r>
+        <w:rPr>
+          <w:noProof/>
+        </w:rPr>
+        <w:drawing>
+          <wp:inline distT="0" distB="0" distL="0" distR="0" wp14:anchorId="627D0FD8" wp14:editId="0A2FAEEF">
+            <wp:extent cx="4800600" cy="3270665"/>
+            <wp:effectExtent l="0" t="0" r="0" b="6350"/>
+            <wp:docPr id="6" name="Picture 6"/>
+            <wp:cNvGraphicFramePr>
+              <a:graphicFrameLocks xmlns:a="http://schemas.openxmlformats.org/drawingml/2006/main" noChangeAspect="1"/>
+            </wp:cNvGraphicFramePr>
+            <a:graphic xmlns:a="http://schemas.openxmlformats.org/drawingml/2006/main">
+              <a:graphicData uri="http://schemas.openxmlformats.org/drawingml/2006/picture">
+                <pic:pic xmlns:pic="http://schemas.openxmlformats.org/drawingml/2006/picture">
+                  <pic:nvPicPr>
+                    <pic:cNvPr id="0" name=""/>
+                    <pic:cNvPicPr/>
+                  </pic:nvPicPr>
+                  <pic:blipFill>
+                    <a:blip r:embed="rId9"/>
+                    <a:stretch>
+                      <a:fillRect/>
+                    </a:stretch>
+                  </pic:blipFill>
+                  <pic:spPr>
+                    <a:xfrm>
+                      <a:off x="0" y="0"/>
+                      <a:ext cx="4800600" cy="3270665"/>
+                    </a:xfrm>
+                    <a:prstGeom prst="rect">
+                      <a:avLst/>
+                    </a:prstGeom>
+                  </pic:spPr>
+                </pic:pic>
+              </a:graphicData>
+            </a:graphic>
+          </wp:inline>
+        </w:drawing>
+      </w:r>
+    </w:p>
+    <w:p>
+      <w:pPr>
+        <w:rPr>
+          <w:b/>
+          <w:bCs/>
+          <w:sz w:val="36"/>
+          <w:szCs w:val="36"/>
+          <w:u w:val="single"/>
+        </w:rPr>
+      </w:pPr>
+      <w:proofErr w:type="gramStart"/>
+      <w:r>
+        <w:rPr>
+          <w:b/>
+          <w:bCs/>
+          <w:sz w:val="36"/>
+          <w:szCs w:val="36"/>
+          <w:u w:val="single"/>
+        </w:rPr>
+        <w:t>Cancel()</w:t>
+      </w:r>
+      <w:proofErr w:type="gramEnd"/>
+    </w:p>
+    <w:p>
+      <w:pPr>
+        <w:rPr>
+          <w:sz w:val="36"/>
+          <w:szCs w:val="36"/>
+        </w:rPr>
+      </w:pPr>
+      <w:r>
+        <w:rPr>
+          <w:noProof/>
+        </w:rPr>
+        <w:drawing>
+          <wp:inline distT="0" distB="0" distL="0" distR="0" wp14:anchorId="10317982" wp14:editId="550F20A1">
+            <wp:extent cx="3600450" cy="3733800"/>
+            <wp:effectExtent l="0" t="0" r="0" b="0"/>
+            <wp:docPr id="7" name="Picture 7"/>
+            <wp:cNvGraphicFramePr>
+              <a:graphicFrameLocks xmlns:a="http://schemas.openxmlformats.org/drawingml/2006/main" noChangeAspect="1"/>
+            </wp:cNvGraphicFramePr>
+            <a:graphic xmlns:a="http://schemas.openxmlformats.org/drawingml/2006/main">
+              <a:graphicData uri="http://schemas.openxmlformats.org/drawingml/2006/picture">
+                <pic:pic xmlns:pic="http://schemas.openxmlformats.org/drawingml/2006/picture">
+                  <pic:nvPicPr>
+                    <pic:cNvPr id="0" name=""/>
+                    <pic:cNvPicPr/>
+                  </pic:nvPicPr>
+                  <pic:blipFill>
+                    <a:blip r:embed="rId10"/>
+                    <a:stretch>
+                      <a:fillRect/>
+                    </a:stretch>
+                  </pic:blipFill>
+                  <pic:spPr>
+                    <a:xfrm>
+                      <a:off x="0" y="0"/>
+                      <a:ext cx="3600450" cy="3733800"/>
+                    </a:xfrm>
+                    <a:prstGeom prst="rect">
+                      <a:avLst/>
+                    </a:prstGeom>
+                  </pic:spPr>
+                </pic:pic>
+              </a:graphicData>
+            </a:graphic>
+          </wp:inline>
+        </w:drawing>
+      </w:r>
+    </w:p>
+    <w:p>
+      <w:pPr>
+        <w:rPr>
+          <w:sz w:val="36"/>
+          <w:szCs w:val="36"/>
+          <w:u w:val="single"/>
+        </w:rPr>
+      </w:pPr>
+      <w:r>
+        <w:rPr>
+          <w:sz w:val="36"/>
+          <w:szCs w:val="36"/>
+        </w:rPr>
+        <w:t>High</w:t>
+      </w:r>
+      <w:r>
+        <w:rPr>
+          <w:sz w:val="36"/>
+          <w:szCs w:val="36"/>
+        </w:rPr>
+        <w:t xml:space="preserve"> level diagram </w:t>
+      </w:r>
+      <w:r>
+        <w:rPr>
+          <w:sz w:val="36"/>
+          <w:szCs w:val="36"/>
+        </w:rPr>
+        <w:br/>
+      </w:r>
+      <w:r>
+        <w:rPr>
+          <w:sz w:val="36"/>
+          <w:szCs w:val="36"/>
+          <w:u w:val="single"/>
+        </w:rPr>
+        <w:t>ID</w:t>
+      </w:r>
+      <w:proofErr w:type="gramStart"/>
+      <w:r>
+        <w:rPr>
+          <w:sz w:val="36"/>
+          <w:szCs w:val="36"/>
+          <w:u w:val="single"/>
+        </w:rPr>
+        <w:t>:</w:t>
+      </w:r>
+      <w:r>
+        <w:rPr>
+          <w:sz w:val="36"/>
+          <w:szCs w:val="36"/>
+          <w:u w:val="single"/>
+        </w:rPr>
+        <w:t>LH</w:t>
+      </w:r>
+      <w:proofErr w:type="gramEnd"/>
+      <w:r>
+        <w:rPr>
+          <w:sz w:val="36"/>
+          <w:szCs w:val="36"/>
+          <w:u w:val="single"/>
+        </w:rPr>
+        <w:t>-ARCH-PUBLISHARTICLE-H</w:t>
+      </w:r>
+      <w:r>
+        <w:rPr>
+          <w:sz w:val="36"/>
+          <w:szCs w:val="36"/>
+          <w:u w:val="single"/>
+        </w:rPr>
+        <w:t>LD</w:t>
+      </w:r>
+    </w:p>
+    <w:p>
+      <w:pPr>
+        <w:rPr>
+          <w:b/>
+          <w:bCs/>
+          <w:sz w:val="36"/>
+          <w:szCs w:val="36"/>
+          <w:u w:val="single"/>
+        </w:rPr>
+      </w:pPr>
+      <w:proofErr w:type="gramStart"/>
+      <w:r>
+        <w:rPr>
+          <w:b/>
+          <w:bCs/>
+          <w:sz w:val="36"/>
+          <w:szCs w:val="36"/>
+          <w:u w:val="single"/>
+        </w:rPr>
+        <w:t>Publish()</w:t>
+      </w:r>
+      <w:proofErr w:type="gramEnd"/>
+    </w:p>
+    <w:p>
+      <w:pPr>
+        <w:rPr>
+          <w:noProof/>
+        </w:rPr>
+      </w:pPr>
+    </w:p>
+    <w:p>
+      <w:pPr>
+        <w:rPr>
+          <w:sz w:val="36"/>
+          <w:szCs w:val="36"/>
+          <w:u w:val="single"/>
+        </w:rPr>
+      </w:pPr>
+      <w:r>
+        <w:rPr>
+          <w:noProof/>
+        </w:rPr>
+        <w:drawing>
+          <wp:inline distT="0" distB="0" distL="0" distR="0" wp14:anchorId="0414578F" wp14:editId="1B6FA965">
+            <wp:extent cx="5829300" cy="3448050"/>
+            <wp:effectExtent l="0" t="0" r="0" b="0"/>
+            <wp:docPr id="8" name="Picture 8"/>
+            <wp:cNvGraphicFramePr>
+              <a:graphicFrameLocks xmlns:a="http://schemas.openxmlformats.org/drawingml/2006/main" noChangeAspect="1"/>
+            </wp:cNvGraphicFramePr>
+            <a:graphic xmlns:a="http://schemas.openxmlformats.org/drawingml/2006/main">
+              <a:graphicData uri="http://schemas.openxmlformats.org/drawingml/2006/picture">
+                <pic:pic xmlns:pic="http://schemas.openxmlformats.org/drawingml/2006/picture">
+                  <pic:nvPicPr>
+                    <pic:cNvPr id="0" name=""/>
+                    <pic:cNvPicPr/>
+                  </pic:nvPicPr>
+                  <pic:blipFill>
+                    <a:blip r:embed="rId11"/>
+                    <a:stretch>
+                      <a:fillRect/>
+                    </a:stretch>
+                  </pic:blipFill>
+                  <pic:spPr>
+                    <a:xfrm>
+                      <a:off x="0" y="0"/>
+                      <a:ext cx="5829300" cy="3448050"/>
+                    </a:xfrm>
+                    <a:prstGeom prst="rect">
+                      <a:avLst/>
+                    </a:prstGeom>
+                  </pic:spPr>
+                </pic:pic>
+              </a:graphicData>
+            </a:graphic>
+          </wp:inline>
+        </w:drawing>
+      </w:r>
+    </w:p>
+    <w:p>
+      <w:pPr>
+        <w:rPr>
+          <w:sz w:val="36"/>
+          <w:szCs w:val="36"/>
+        </w:rPr>
+      </w:pPr>
       <w:bookmarkStart w:id="0" w:name="_GoBack"/>
       <w:bookmarkEnd w:id="0"/>
     </w:p>
+    <w:p>
+      <w:pPr>
+        <w:rPr>
+          <w:b/>
+          <w:bCs/>
+          <w:sz w:val="36"/>
+          <w:szCs w:val="36"/>
+          <w:u w:val="single"/>
+        </w:rPr>
+      </w:pPr>
+      <w:proofErr w:type="gramStart"/>
+      <w:r>
+        <w:rPr>
+          <w:b/>
+          <w:bCs/>
+          <w:sz w:val="36"/>
+          <w:szCs w:val="36"/>
+          <w:u w:val="single"/>
+        </w:rPr>
+        <w:lastRenderedPageBreak/>
+        <w:t>Cancel()</w:t>
+      </w:r>
+      <w:proofErr w:type="gramEnd"/>
+    </w:p>
+    <w:p>
+      <w:pPr>
+        <w:rPr>
+          <w:sz w:val="36"/>
+          <w:szCs w:val="36"/>
+        </w:rPr>
+      </w:pPr>
+      <w:r>
+        <w:rPr>
+          <w:noProof/>
+        </w:rPr>
+        <w:drawing>
+          <wp:inline distT="0" distB="0" distL="0" distR="0" wp14:anchorId="06E82D26" wp14:editId="4D5AE837">
+            <wp:extent cx="5943600" cy="3785870"/>
+            <wp:effectExtent l="0" t="0" r="0" b="5080"/>
+            <wp:docPr id="9" name="Picture 9"/>
+            <wp:cNvGraphicFramePr>
+              <a:graphicFrameLocks xmlns:a="http://schemas.openxmlformats.org/drawingml/2006/main" noChangeAspect="1"/>
+            </wp:cNvGraphicFramePr>
+            <a:graphic xmlns:a="http://schemas.openxmlformats.org/drawingml/2006/main">
+              <a:graphicData uri="http://schemas.openxmlformats.org/drawingml/2006/picture">
+                <pic:pic xmlns:pic="http://schemas.openxmlformats.org/drawingml/2006/picture">
+                  <pic:nvPicPr>
+                    <pic:cNvPr id="0" name=""/>
+                    <pic:cNvPicPr/>
+                  </pic:nvPicPr>
+                  <pic:blipFill>
+                    <a:blip r:embed="rId12"/>
+                    <a:stretch>
+                      <a:fillRect/>
+                    </a:stretch>
+                  </pic:blipFill>
+                  <pic:spPr>
+                    <a:xfrm>
+                      <a:off x="0" y="0"/>
+                      <a:ext cx="5943600" cy="3785870"/>
+                    </a:xfrm>
+                    <a:prstGeom prst="rect">
+                      <a:avLst/>
+                    </a:prstGeom>
+                  </pic:spPr>
+                </pic:pic>
+              </a:graphicData>
+            </a:graphic>
+          </wp:inline>
+        </w:drawing>
+      </w:r>
+    </w:p>
     <w:sectPr>
-      <w:pgSz w:w="12240" w:h="15840"/>
-      <w:pgMar w:top="1440" w:right="1440" w:bottom="1440" w:left="1440" w:header="708" w:footer="708" w:gutter="0"/>
+      <w:headerReference w:type="default" r:id="rId13"/>
+      <w:pgSz w:w="15840" w:h="24480" w:code="3"/>
+      <w:pgMar w:top="1440" w:right="1440" w:bottom="1440" w:left="1440" w:header="0" w:footer="0" w:gutter="0"/>
       <w:cols w:space="708"/>
       <w:docGrid w:linePitch="360"/>
     </w:sectPr>
   </w:body>
 </w:document>
+</file>
+
+<file path=word/endnotes.xml><?xml version="1.0" encoding="utf-8"?>
+<w:endnotes xmlns:wpc="http://schemas.microsoft.com/office/word/2010/wordprocessingCanvas" xmlns:mc="http://schemas.openxmlformats.org/markup-compatibility/2006" xmlns:o="urn:schemas-microsoft-com:office:office" xmlns:r="http://schemas.openxmlformats.org/officeDocument/2006/relationships" xmlns:m="http://schemas.openxmlformats.org/officeDocument/2006/math" xmlns:v="urn:schemas-microsoft-com:vml" xmlns:wp14="http://schemas.microsoft.com/office/word/2010/wordprocessingDrawing" xmlns:wp="http://schemas.openxmlformats.org/drawingml/2006/wordprocessingDrawing" xmlns:w10="urn:schemas-microsoft-com:office:word" xmlns:w="http://schemas.openxmlformats.org/wordprocessingml/2006/main" xmlns:w14="http://schemas.microsoft.com/office/word/2010/wordml" xmlns:wpg="http://schemas.microsoft.com/office/word/2010/wordprocessingGroup" xmlns:wpi="http://schemas.microsoft.com/office/word/2010/wordprocessingInk" xmlns:wne="http://schemas.microsoft.com/office/word/2006/wordml" xmlns:wps="http://schemas.microsoft.com/office/word/2010/wordprocessingShape" mc:Ignorable="w14 wp14">
+  <w:endnote w:type="separator" w:id="-1">
+    <w:p>
+      <w:pPr>
+        <w:spacing w:after="0" w:line="240" w:lineRule="auto"/>
+      </w:pPr>
+      <w:r>
+        <w:separator/>
+      </w:r>
+    </w:p>
+  </w:endnote>
+  <w:endnote w:type="continuationSeparator" w:id="0">
+    <w:p>
+      <w:pPr>
+        <w:spacing w:after="0" w:line="240" w:lineRule="auto"/>
+      </w:pPr>
+      <w:r>
+        <w:continuationSeparator/>
+      </w:r>
+    </w:p>
+  </w:endnote>
+</w:endnotes>
+</file>
+
+<file path=word/footnotes.xml><?xml version="1.0" encoding="utf-8"?>
+<w:footnotes xmlns:wpc="http://schemas.microsoft.com/office/word/2010/wordprocessingCanvas" xmlns:mc="http://schemas.openxmlformats.org/markup-compatibility/2006" xmlns:o="urn:schemas-microsoft-com:office:office" xmlns:r="http://schemas.openxmlformats.org/officeDocument/2006/relationships" xmlns:m="http://schemas.openxmlformats.org/officeDocument/2006/math" xmlns:v="urn:schemas-microsoft-com:vml" xmlns:wp14="http://schemas.microsoft.com/office/word/2010/wordprocessingDrawing" xmlns:wp="http://schemas.openxmlformats.org/drawingml/2006/wordprocessingDrawing" xmlns:w10="urn:schemas-microsoft-com:office:word" xmlns:w="http://schemas.openxmlformats.org/wordprocessingml/2006/main" xmlns:w14="http://schemas.microsoft.com/office/word/2010/wordml" xmlns:wpg="http://schemas.microsoft.com/office/word/2010/wordprocessingGroup" xmlns:wpi="http://schemas.microsoft.com/office/word/2010/wordprocessingInk" xmlns:wne="http://schemas.microsoft.com/office/word/2006/wordml" xmlns:wps="http://schemas.microsoft.com/office/word/2010/wordprocessingShape" mc:Ignorable="w14 wp14">
+  <w:footnote w:type="separator" w:id="-1">
+    <w:p>
+      <w:pPr>
+        <w:spacing w:after="0" w:line="240" w:lineRule="auto"/>
+      </w:pPr>
+      <w:r>
+        <w:separator/>
+      </w:r>
+    </w:p>
+  </w:footnote>
+  <w:footnote w:type="continuationSeparator" w:id="0">
+    <w:p>
+      <w:pPr>
+        <w:spacing w:after="0" w:line="240" w:lineRule="auto"/>
+      </w:pPr>
+      <w:r>
+        <w:continuationSeparator/>
+      </w:r>
+    </w:p>
+  </w:footnote>
+</w:footnotes>
+</file>
+
+<file path=word/header1.xml><?xml version="1.0" encoding="utf-8"?>
+<w:hdr xmlns:wpc="http://schemas.microsoft.com/office/word/2010/wordprocessingCanvas" xmlns:mc="http://schemas.openxmlformats.org/markup-compatibility/2006" xmlns:o="urn:schemas-microsoft-com:office:office" xmlns:r="http://schemas.openxmlformats.org/officeDocument/2006/relationships" xmlns:m="http://schemas.openxmlformats.org/officeDocument/2006/math" xmlns:v="urn:schemas-microsoft-com:vml" xmlns:wp14="http://schemas.microsoft.com/office/word/2010/wordprocessingDrawing" xmlns:wp="http://schemas.openxmlformats.org/drawingml/2006/wordprocessingDrawing" xmlns:w10="urn:schemas-microsoft-com:office:word" xmlns:w="http://schemas.openxmlformats.org/wordprocessingml/2006/main" xmlns:w14="http://schemas.microsoft.com/office/word/2010/wordml" xmlns:wpg="http://schemas.microsoft.com/office/word/2010/wordprocessingGroup" xmlns:wpi="http://schemas.microsoft.com/office/word/2010/wordprocessingInk" xmlns:wne="http://schemas.microsoft.com/office/word/2006/wordml" xmlns:wps="http://schemas.microsoft.com/office/word/2010/wordprocessingShape" mc:Ignorable="w14 wp14">
+  <w:p>
+    <w:pPr>
+      <w:pStyle w:val="Header"/>
+    </w:pPr>
+  </w:p>
+  <w:p>
+    <w:pPr>
+      <w:rPr>
+        <w:sz w:val="36"/>
+        <w:szCs w:val="36"/>
+      </w:rPr>
+    </w:pPr>
+  </w:p>
+</w:hdr>
 </file>
 
 <file path=word/styles.xml><?xml version="1.0" encoding="utf-8"?>
@@ -370,6 +912,7 @@
   <w:style w:type="paragraph" w:default="1" w:styleId="Normal">
     <w:name w:val="Normal"/>
     <w:qFormat/>
+    <w:rsid w:val="003D3663"/>
   </w:style>
   <w:style w:type="character" w:default="1" w:styleId="DefaultParagraphFont">
     <w:name w:val="Default Paragraph Font"/>
@@ -405,7 +948,7 @@
     <w:uiPriority w:val="99"/>
     <w:semiHidden/>
     <w:unhideWhenUsed/>
-    <w:rsid w:val="00985787"/>
+    <w:rsid w:val="00A34058"/>
     <w:pPr>
       <w:spacing w:after="0" w:line="240" w:lineRule="auto"/>
     </w:pPr>
@@ -421,12 +964,56 @@
     <w:link w:val="BalloonText"/>
     <w:uiPriority w:val="99"/>
     <w:semiHidden/>
-    <w:rsid w:val="00985787"/>
+    <w:rsid w:val="00A34058"/>
     <w:rPr>
       <w:rFonts w:ascii="Tahoma" w:hAnsi="Tahoma" w:cs="Tahoma"/>
       <w:sz w:val="16"/>
       <w:szCs w:val="16"/>
     </w:rPr>
+  </w:style>
+  <w:style w:type="paragraph" w:styleId="Header">
+    <w:name w:val="header"/>
+    <w:basedOn w:val="Normal"/>
+    <w:link w:val="HeaderChar"/>
+    <w:uiPriority w:val="99"/>
+    <w:unhideWhenUsed/>
+    <w:rsid w:val="000E4209"/>
+    <w:pPr>
+      <w:tabs>
+        <w:tab w:val="center" w:pos="4680"/>
+        <w:tab w:val="right" w:pos="9360"/>
+      </w:tabs>
+      <w:spacing w:after="0" w:line="240" w:lineRule="auto"/>
+    </w:pPr>
+  </w:style>
+  <w:style w:type="character" w:customStyle="1" w:styleId="HeaderChar">
+    <w:name w:val="Header Char"/>
+    <w:basedOn w:val="DefaultParagraphFont"/>
+    <w:link w:val="Header"/>
+    <w:uiPriority w:val="99"/>
+    <w:rsid w:val="000E4209"/>
+  </w:style>
+  <w:style w:type="paragraph" w:styleId="Footer">
+    <w:name w:val="footer"/>
+    <w:basedOn w:val="Normal"/>
+    <w:link w:val="FooterChar"/>
+    <w:uiPriority w:val="99"/>
+    <w:unhideWhenUsed/>
+    <w:rsid w:val="000E4209"/>
+    <w:pPr>
+      <w:tabs>
+        <w:tab w:val="center" w:pos="4680"/>
+        <w:tab w:val="right" w:pos="9360"/>
+      </w:tabs>
+      <w:spacing w:after="0" w:line="240" w:lineRule="auto"/>
+    </w:pPr>
+  </w:style>
+  <w:style w:type="character" w:customStyle="1" w:styleId="FooterChar">
+    <w:name w:val="Footer Char"/>
+    <w:basedOn w:val="DefaultParagraphFont"/>
+    <w:link w:val="Footer"/>
+    <w:uiPriority w:val="99"/>
+    <w:rsid w:val="000E4209"/>
   </w:style>
 </w:styles>
 </file>
@@ -590,6 +1177,7 @@
   <w:style w:type="paragraph" w:default="1" w:styleId="Normal">
     <w:name w:val="Normal"/>
     <w:qFormat/>
+    <w:rsid w:val="003D3663"/>
   </w:style>
   <w:style w:type="character" w:default="1" w:styleId="DefaultParagraphFont">
     <w:name w:val="Default Paragraph Font"/>
@@ -625,7 +1213,7 @@
     <w:uiPriority w:val="99"/>
     <w:semiHidden/>
     <w:unhideWhenUsed/>
-    <w:rsid w:val="00985787"/>
+    <w:rsid w:val="00A34058"/>
     <w:pPr>
       <w:spacing w:after="0" w:line="240" w:lineRule="auto"/>
     </w:pPr>
@@ -641,12 +1229,56 @@
     <w:link w:val="BalloonText"/>
     <w:uiPriority w:val="99"/>
     <w:semiHidden/>
-    <w:rsid w:val="00985787"/>
+    <w:rsid w:val="00A34058"/>
     <w:rPr>
       <w:rFonts w:ascii="Tahoma" w:hAnsi="Tahoma" w:cs="Tahoma"/>
       <w:sz w:val="16"/>
       <w:szCs w:val="16"/>
     </w:rPr>
+  </w:style>
+  <w:style w:type="paragraph" w:styleId="Header">
+    <w:name w:val="header"/>
+    <w:basedOn w:val="Normal"/>
+    <w:link w:val="HeaderChar"/>
+    <w:uiPriority w:val="99"/>
+    <w:unhideWhenUsed/>
+    <w:rsid w:val="000E4209"/>
+    <w:pPr>
+      <w:tabs>
+        <w:tab w:val="center" w:pos="4680"/>
+        <w:tab w:val="right" w:pos="9360"/>
+      </w:tabs>
+      <w:spacing w:after="0" w:line="240" w:lineRule="auto"/>
+    </w:pPr>
+  </w:style>
+  <w:style w:type="character" w:customStyle="1" w:styleId="HeaderChar">
+    <w:name w:val="Header Char"/>
+    <w:basedOn w:val="DefaultParagraphFont"/>
+    <w:link w:val="Header"/>
+    <w:uiPriority w:val="99"/>
+    <w:rsid w:val="000E4209"/>
+  </w:style>
+  <w:style w:type="paragraph" w:styleId="Footer">
+    <w:name w:val="footer"/>
+    <w:basedOn w:val="Normal"/>
+    <w:link w:val="FooterChar"/>
+    <w:uiPriority w:val="99"/>
+    <w:unhideWhenUsed/>
+    <w:rsid w:val="000E4209"/>
+    <w:pPr>
+      <w:tabs>
+        <w:tab w:val="center" w:pos="4680"/>
+        <w:tab w:val="right" w:pos="9360"/>
+      </w:tabs>
+      <w:spacing w:after="0" w:line="240" w:lineRule="auto"/>
+    </w:pPr>
+  </w:style>
+  <w:style w:type="character" w:customStyle="1" w:styleId="FooterChar">
+    <w:name w:val="Footer Char"/>
+    <w:basedOn w:val="DefaultParagraphFont"/>
+    <w:link w:val="Footer"/>
+    <w:uiPriority w:val="99"/>
+    <w:rsid w:val="000E4209"/>
   </w:style>
 </w:styles>
 </file>

</xml_diff>